<commit_message>
Updated the project journal
</commit_message>
<xml_diff>
--- a/Documentation/ContagiousIntelligence_projectjournal.docx
+++ b/Documentation/ContagiousIntelligence_projectjournal.docx
@@ -86,8 +86,6 @@
       <w:r>
         <w:t xml:space="preserve"> </w:t>
       </w:r>
-      <w:bookmarkStart w:id="0" w:name="_GoBack"/>
-      <w:bookmarkEnd w:id="0"/>
     </w:p>
     <w:p>
       <w:pPr>
@@ -101,10 +99,7 @@
         </w:rPr>
       </w:pPr>
       <w:r>
-        <w:t>D</w:t>
-      </w:r>
-      <w:r>
-        <w:t xml:space="preserve">esigned our first draft </w:t>
+        <w:t xml:space="preserve">Designed our first draft </w:t>
       </w:r>
       <w:proofErr w:type="spellStart"/>
       <w:r>
@@ -124,13 +119,7 @@
         </w:rPr>
       </w:pPr>
       <w:r>
-        <w:t>Set</w:t>
-      </w:r>
-      <w:r>
-        <w:t xml:space="preserve"> up our application d</w:t>
-      </w:r>
-      <w:r>
-        <w:t>atabase</w:t>
+        <w:t>Set up our application database</w:t>
       </w:r>
     </w:p>
     <w:p>
@@ -266,6 +255,286 @@
       </w:r>
       <w:r>
         <w:t xml:space="preserve"> later pages such as a shopping cart?</w:t>
+      </w:r>
+    </w:p>
+    <w:p>
+      <w:pPr>
+        <w:rPr>
+          <w:u w:val="single"/>
+        </w:rPr>
+      </w:pPr>
+    </w:p>
+    <w:p>
+      <w:pPr>
+        <w:rPr>
+          <w:u w:val="single"/>
+        </w:rPr>
+      </w:pPr>
+    </w:p>
+    <w:p>
+      <w:pPr>
+        <w:rPr>
+          <w:u w:val="single"/>
+        </w:rPr>
+      </w:pPr>
+    </w:p>
+    <w:p>
+      <w:pPr>
+        <w:rPr>
+          <w:u w:val="single"/>
+        </w:rPr>
+      </w:pPr>
+    </w:p>
+    <w:p>
+      <w:pPr>
+        <w:rPr>
+          <w:u w:val="single"/>
+        </w:rPr>
+      </w:pPr>
+    </w:p>
+    <w:p>
+      <w:pPr>
+        <w:rPr>
+          <w:u w:val="single"/>
+        </w:rPr>
+      </w:pPr>
+    </w:p>
+    <w:p>
+      <w:pPr>
+        <w:rPr>
+          <w:u w:val="single"/>
+        </w:rPr>
+      </w:pPr>
+    </w:p>
+    <w:p>
+      <w:pPr>
+        <w:rPr>
+          <w:u w:val="single"/>
+        </w:rPr>
+      </w:pPr>
+    </w:p>
+    <w:p>
+      <w:r>
+        <w:lastRenderedPageBreak/>
+        <w:t>Milestone 3</w:t>
+      </w:r>
+    </w:p>
+    <w:p>
+      <w:r>
+        <w:t>Due: April 3</w:t>
+      </w:r>
+      <w:r>
+        <w:t>, 2017</w:t>
+      </w:r>
+    </w:p>
+    <w:p>
+      <w:pPr>
+        <w:pStyle w:val="ListParagraph"/>
+        <w:numPr>
+          <w:ilvl w:val="0"/>
+          <w:numId w:val="3"/>
+        </w:numPr>
+        <w:rPr>
+          <w:rFonts w:eastAsiaTheme="minorEastAsia"/>
+        </w:rPr>
+      </w:pPr>
+      <w:r>
+        <w:rPr>
+          <w:u w:val="single"/>
+        </w:rPr>
+        <w:t>Progress Since Last Milestone:</w:t>
+      </w:r>
+    </w:p>
+    <w:p>
+      <w:pPr>
+        <w:ind w:left="360" w:firstLine="360"/>
+      </w:pPr>
+      <w:r>
+        <w:t>In this milestone we:</w:t>
+      </w:r>
+      <w:r>
+        <w:t xml:space="preserve"> </w:t>
+      </w:r>
+    </w:p>
+    <w:p>
+      <w:pPr>
+        <w:pStyle w:val="ListParagraph"/>
+        <w:numPr>
+          <w:ilvl w:val="0"/>
+          <w:numId w:val="2"/>
+        </w:numPr>
+        <w:rPr>
+          <w:u w:val="single"/>
+        </w:rPr>
+      </w:pPr>
+      <w:r>
+        <w:t>Created a new “</w:t>
+      </w:r>
+      <w:proofErr w:type="spellStart"/>
+      <w:r>
+        <w:t>photostudio</w:t>
+      </w:r>
+      <w:proofErr w:type="spellEnd"/>
+      <w:r>
+        <w:t>” database for our photo products</w:t>
+      </w:r>
+    </w:p>
+    <w:p>
+      <w:pPr>
+        <w:pStyle w:val="ListParagraph"/>
+        <w:numPr>
+          <w:ilvl w:val="0"/>
+          <w:numId w:val="2"/>
+        </w:numPr>
+        <w:rPr>
+          <w:u w:val="single"/>
+        </w:rPr>
+      </w:pPr>
+      <w:r>
+        <w:t>Created a new “Membership”</w:t>
+      </w:r>
+      <w:r>
+        <w:t xml:space="preserve"> database</w:t>
+      </w:r>
+    </w:p>
+    <w:p>
+      <w:pPr>
+        <w:pStyle w:val="ListParagraph"/>
+        <w:numPr>
+          <w:ilvl w:val="0"/>
+          <w:numId w:val="2"/>
+        </w:numPr>
+        <w:rPr>
+          <w:u w:val="single"/>
+        </w:rPr>
+      </w:pPr>
+      <w:r>
+        <w:t xml:space="preserve">Added a different </w:t>
+      </w:r>
+      <w:proofErr w:type="spellStart"/>
+      <w:r>
+        <w:t>masterpage</w:t>
+      </w:r>
+      <w:proofErr w:type="spellEnd"/>
+      <w:r>
+        <w:t xml:space="preserve"> for the user profile views</w:t>
+      </w:r>
+    </w:p>
+    <w:p>
+      <w:pPr>
+        <w:pStyle w:val="ListParagraph"/>
+        <w:numPr>
+          <w:ilvl w:val="0"/>
+          <w:numId w:val="2"/>
+        </w:numPr>
+        <w:rPr>
+          <w:u w:val="single"/>
+        </w:rPr>
+      </w:pPr>
+      <w:r>
+        <w:t>Added</w:t>
+      </w:r>
+      <w:r>
+        <w:t xml:space="preserve"> new Client directory and pages to support user</w:t>
+      </w:r>
+      <w:r>
+        <w:t xml:space="preserve"> functions including:</w:t>
+      </w:r>
+      <w:r>
+        <w:br/>
+        <w:t xml:space="preserve">Creating new users, editing current users, viewing albums, photo lists and details, </w:t>
+      </w:r>
+      <w:r>
+        <w:t xml:space="preserve">cart </w:t>
+      </w:r>
+      <w:r>
+        <w:t xml:space="preserve">and checkout </w:t>
+      </w:r>
+      <w:r>
+        <w:t>page</w:t>
+      </w:r>
+      <w:r>
+        <w:t>s.</w:t>
+      </w:r>
+    </w:p>
+    <w:p>
+      <w:pPr>
+        <w:pStyle w:val="ListParagraph"/>
+        <w:numPr>
+          <w:ilvl w:val="0"/>
+          <w:numId w:val="2"/>
+        </w:numPr>
+        <w:rPr>
+          <w:u w:val="single"/>
+        </w:rPr>
+      </w:pPr>
+      <w:r>
+        <w:t>Added data</w:t>
+      </w:r>
+      <w:r>
+        <w:t xml:space="preserve"> controls to the user pages.</w:t>
+      </w:r>
+    </w:p>
+    <w:p>
+      <w:pPr>
+        <w:pStyle w:val="ListParagraph"/>
+        <w:numPr>
+          <w:ilvl w:val="0"/>
+          <w:numId w:val="2"/>
+        </w:numPr>
+        <w:rPr>
+          <w:u w:val="single"/>
+        </w:rPr>
+      </w:pPr>
+      <w:r>
+        <w:t>Implemented membership and role management</w:t>
+      </w:r>
+    </w:p>
+    <w:p>
+      <w:pPr>
+        <w:pStyle w:val="ListParagraph"/>
+        <w:ind w:left="1440"/>
+        <w:rPr>
+          <w:u w:val="single"/>
+        </w:rPr>
+      </w:pPr>
+    </w:p>
+    <w:p>
+      <w:pPr>
+        <w:pStyle w:val="ListParagraph"/>
+        <w:numPr>
+          <w:ilvl w:val="0"/>
+          <w:numId w:val="3"/>
+        </w:numPr>
+        <w:rPr>
+          <w:rFonts w:eastAsiaTheme="minorEastAsia"/>
+          <w:u w:val="single"/>
+        </w:rPr>
+      </w:pPr>
+      <w:r>
+        <w:rPr>
+          <w:u w:val="single"/>
+        </w:rPr>
+        <w:t>Problems Encountered/Questions:</w:t>
+      </w:r>
+    </w:p>
+    <w:p>
+      <w:pPr>
+        <w:ind w:left="720"/>
+      </w:pPr>
+      <w:r>
+        <w:t>Admin view for editing a price</w:t>
+      </w:r>
+      <w:r>
+        <w:t xml:space="preserve"> table</w:t>
+      </w:r>
+      <w:r>
+        <w:t xml:space="preserve"> – stores prices per size of </w:t>
+      </w:r>
+      <w:bookmarkStart w:id="0" w:name="_GoBack"/>
+      <w:bookmarkEnd w:id="0"/>
+      <w:r>
+        <w:t>from the cart</w:t>
       </w:r>
     </w:p>
     <w:p>
@@ -288,6 +557,96 @@
 <file path=word/numbering.xml><?xml version="1.0" encoding="utf-8"?>
 <w:numbering xmlns:wpc="http://schemas.microsoft.com/office/word/2010/wordprocessingCanvas" xmlns:cx="http://schemas.microsoft.com/office/drawing/2014/chartex" xmlns:mc="http://schemas.openxmlformats.org/markup-compatibility/2006" xmlns:o="urn:schemas-microsoft-com:office:office" xmlns:r="http://schemas.openxmlformats.org/officeDocument/2006/relationships" xmlns:m="http://schemas.openxmlformats.org/officeDocument/2006/math" xmlns:v="urn:schemas-microsoft-com:vml" xmlns:wp14="http://schemas.microsoft.com/office/word/2010/wordprocessingDrawing" xmlns:wp="http://schemas.openxmlformats.org/drawingml/2006/wordprocessingDrawing" xmlns:w10="urn:schemas-microsoft-com:office:word" xmlns:w="http://schemas.openxmlformats.org/wordprocessingml/2006/main" xmlns:w14="http://schemas.microsoft.com/office/word/2010/wordml" xmlns:w15="http://schemas.microsoft.com/office/word/2012/wordml" xmlns:w16se="http://schemas.microsoft.com/office/word/2015/wordml/symex" xmlns:wpg="http://schemas.microsoft.com/office/word/2010/wordprocessingGroup" xmlns:wpi="http://schemas.microsoft.com/office/word/2010/wordprocessingInk" xmlns:wne="http://schemas.microsoft.com/office/word/2006/wordml" xmlns:wps="http://schemas.microsoft.com/office/word/2010/wordprocessingShape" mc:Ignorable="w14 w15 w16se wp14">
   <w:abstractNum w:abstractNumId="0" w15:restartNumberingAfterBreak="0">
+    <w:nsid w:val="1B6A6BA7"/>
+    <w:multiLevelType w:val="hybridMultilevel"/>
+    <w:tmpl w:val="683A060A"/>
+    <w:lvl w:ilvl="0" w:tplc="0756B538">
+      <w:start w:val="1"/>
+      <w:numFmt w:val="decimal"/>
+      <w:lvlText w:val="%1."/>
+      <w:lvlJc w:val="left"/>
+      <w:pPr>
+        <w:ind w:left="720" w:hanging="360"/>
+      </w:pPr>
+      <w:rPr>
+        <w:rFonts w:eastAsiaTheme="minorHAnsi" w:hint="default"/>
+        <w:u w:val="none"/>
+      </w:rPr>
+    </w:lvl>
+    <w:lvl w:ilvl="1" w:tplc="04090019" w:tentative="1">
+      <w:start w:val="1"/>
+      <w:numFmt w:val="lowerLetter"/>
+      <w:lvlText w:val="%2."/>
+      <w:lvlJc w:val="left"/>
+      <w:pPr>
+        <w:ind w:left="1440" w:hanging="360"/>
+      </w:pPr>
+    </w:lvl>
+    <w:lvl w:ilvl="2" w:tplc="0409001B" w:tentative="1">
+      <w:start w:val="1"/>
+      <w:numFmt w:val="lowerRoman"/>
+      <w:lvlText w:val="%3."/>
+      <w:lvlJc w:val="right"/>
+      <w:pPr>
+        <w:ind w:left="2160" w:hanging="180"/>
+      </w:pPr>
+    </w:lvl>
+    <w:lvl w:ilvl="3" w:tplc="0409000F" w:tentative="1">
+      <w:start w:val="1"/>
+      <w:numFmt w:val="decimal"/>
+      <w:lvlText w:val="%4."/>
+      <w:lvlJc w:val="left"/>
+      <w:pPr>
+        <w:ind w:left="2880" w:hanging="360"/>
+      </w:pPr>
+    </w:lvl>
+    <w:lvl w:ilvl="4" w:tplc="04090019" w:tentative="1">
+      <w:start w:val="1"/>
+      <w:numFmt w:val="lowerLetter"/>
+      <w:lvlText w:val="%5."/>
+      <w:lvlJc w:val="left"/>
+      <w:pPr>
+        <w:ind w:left="3600" w:hanging="360"/>
+      </w:pPr>
+    </w:lvl>
+    <w:lvl w:ilvl="5" w:tplc="0409001B" w:tentative="1">
+      <w:start w:val="1"/>
+      <w:numFmt w:val="lowerRoman"/>
+      <w:lvlText w:val="%6."/>
+      <w:lvlJc w:val="right"/>
+      <w:pPr>
+        <w:ind w:left="4320" w:hanging="180"/>
+      </w:pPr>
+    </w:lvl>
+    <w:lvl w:ilvl="6" w:tplc="0409000F" w:tentative="1">
+      <w:start w:val="1"/>
+      <w:numFmt w:val="decimal"/>
+      <w:lvlText w:val="%7."/>
+      <w:lvlJc w:val="left"/>
+      <w:pPr>
+        <w:ind w:left="5040" w:hanging="360"/>
+      </w:pPr>
+    </w:lvl>
+    <w:lvl w:ilvl="7" w:tplc="04090019" w:tentative="1">
+      <w:start w:val="1"/>
+      <w:numFmt w:val="lowerLetter"/>
+      <w:lvlText w:val="%8."/>
+      <w:lvlJc w:val="left"/>
+      <w:pPr>
+        <w:ind w:left="5760" w:hanging="360"/>
+      </w:pPr>
+    </w:lvl>
+    <w:lvl w:ilvl="8" w:tplc="0409001B" w:tentative="1">
+      <w:start w:val="1"/>
+      <w:numFmt w:val="lowerRoman"/>
+      <w:lvlText w:val="%9."/>
+      <w:lvlJc w:val="right"/>
+      <w:pPr>
+        <w:ind w:left="6480" w:hanging="180"/>
+      </w:pPr>
+    </w:lvl>
+  </w:abstractNum>
+  <w:abstractNum w:abstractNumId="1" w15:restartNumberingAfterBreak="0">
     <w:nsid w:val="26571586"/>
     <w:multiLevelType w:val="hybridMultilevel"/>
     <w:tmpl w:val="DBD64EF0"/>
@@ -373,7 +732,7 @@
       </w:pPr>
     </w:lvl>
   </w:abstractNum>
-  <w:abstractNum w:abstractNumId="1" w15:restartNumberingAfterBreak="0">
+  <w:abstractNum w:abstractNumId="2" w15:restartNumberingAfterBreak="0">
     <w:nsid w:val="73AD1099"/>
     <w:multiLevelType w:val="hybridMultilevel"/>
     <w:tmpl w:val="F69C745E"/>
@@ -487,10 +846,13 @@
     </w:lvl>
   </w:abstractNum>
   <w:num w:numId="1">
-    <w:abstractNumId w:val="0"/>
+    <w:abstractNumId w:val="1"/>
   </w:num>
   <w:num w:numId="2">
-    <w:abstractNumId w:val="1"/>
+    <w:abstractNumId w:val="2"/>
+  </w:num>
+  <w:num w:numId="3">
+    <w:abstractNumId w:val="0"/>
   </w:num>
 </w:numbering>
 </file>

</xml_diff>